<commit_message>
date input format support,test card
</commit_message>
<xml_diff>
--- a/ddl_sql/Install.docx
+++ b/ddl_sql/Install.docx
@@ -86,7 +86,6 @@
         </w:numPr>
       </w:pPr>
       <w:proofErr w:type="spellStart"/>
-      <w:proofErr w:type="gramStart"/>
       <w:r>
         <w:rPr>
           <w:b/>
@@ -96,11 +95,7 @@
       </w:r>
       <w:proofErr w:type="spellEnd"/>
       <w:r>
-        <w:t xml:space="preserve"> :</w:t>
-      </w:r>
-      <w:proofErr w:type="gramEnd"/>
-      <w:r>
-        <w:t xml:space="preserve"> my case it is </w:t>
+        <w:t xml:space="preserve"> : my case it is </w:t>
       </w:r>
       <w:r>
         <w:t>c:\\zunk\\lite\\input</w:t>
@@ -343,13 +338,8 @@
         <w:t xml:space="preserve">CREATE TABLE </w:t>
       </w:r>
       <w:proofErr w:type="spellStart"/>
-      <w:proofErr w:type="gramStart"/>
-      <w:r>
-        <w:t>ventura.system</w:t>
-      </w:r>
-      <w:proofErr w:type="gramEnd"/>
-      <w:r>
-        <w:t>_param</w:t>
+      <w:r>
+        <w:t>ventura.system_param</w:t>
       </w:r>
       <w:proofErr w:type="spellEnd"/>
     </w:p>
@@ -378,45 +368,662 @@
         <w:t xml:space="preserve">insert into </w:t>
       </w:r>
       <w:proofErr w:type="spellStart"/>
-      <w:proofErr w:type="gramStart"/>
       <w:r>
         <w:rPr>
           <w:b/>
           <w:bCs/>
         </w:rPr>
-        <w:t>ventura.system</w:t>
-      </w:r>
-      <w:proofErr w:type="gramEnd"/>
+        <w:t>ventura.system_param</w:t>
+      </w:r>
+      <w:proofErr w:type="spellEnd"/>
+      <w:r>
+        <w:t xml:space="preserve"> after modifying the insert </w:t>
+      </w:r>
+      <w:proofErr w:type="spellStart"/>
+      <w:r>
+        <w:t>sql</w:t>
+      </w:r>
+      <w:proofErr w:type="spellEnd"/>
+      <w:r>
+        <w:t xml:space="preserve"> ALSO there is </w:t>
+      </w:r>
+      <w:r>
+        <w:t>printer_code3</w:t>
+      </w:r>
+      <w:r>
+        <w:t xml:space="preserve"> and </w:t>
+      </w:r>
+      <w:r>
+        <w:t>printer_code</w:t>
+      </w:r>
+      <w:r>
+        <w:t>2</w:t>
+      </w:r>
+    </w:p>
+    <w:p>
+      <w:pPr>
+        <w:pStyle w:val="ListParagraph"/>
+        <w:numPr>
+          <w:ilvl w:val="1"/>
+          <w:numId w:val="3"/>
+        </w:numPr>
+      </w:pPr>
+      <w:r>
+        <w:t xml:space="preserve">CREATE TABLE </w:t>
+      </w:r>
+      <w:proofErr w:type="spellStart"/>
+      <w:r>
+        <w:t>ventura.fileinfo</w:t>
+      </w:r>
+      <w:proofErr w:type="spellEnd"/>
+    </w:p>
+    <w:p>
+      <w:pPr>
+        <w:pStyle w:val="ListParagraph"/>
+        <w:numPr>
+          <w:ilvl w:val="1"/>
+          <w:numId w:val="3"/>
+        </w:numPr>
+      </w:pPr>
+      <w:r>
+        <w:t xml:space="preserve">CREATE TABLE </w:t>
+      </w:r>
+      <w:proofErr w:type="spellStart"/>
+      <w:r>
+        <w:t>ventura.filedetails</w:t>
+      </w:r>
+      <w:proofErr w:type="spellEnd"/>
+    </w:p>
+    <w:p>
+      <w:pPr>
+        <w:pStyle w:val="ListParagraph"/>
+        <w:numPr>
+          <w:ilvl w:val="1"/>
+          <w:numId w:val="3"/>
+        </w:numPr>
+      </w:pPr>
+      <w:r>
+        <w:t xml:space="preserve">CREATE TABLE </w:t>
+      </w:r>
+      <w:proofErr w:type="spellStart"/>
+      <w:r>
+        <w:t>ventura.filedetail_actions</w:t>
+      </w:r>
+      <w:proofErr w:type="spellEnd"/>
+    </w:p>
+    <w:p>
+      <w:pPr>
+        <w:pStyle w:val="ListParagraph"/>
+        <w:numPr>
+          <w:ilvl w:val="1"/>
+          <w:numId w:val="3"/>
+        </w:numPr>
+      </w:pPr>
+      <w:r>
+        <w:t xml:space="preserve">CREATE TABLE </w:t>
+      </w:r>
+      <w:proofErr w:type="spellStart"/>
+      <w:r>
+        <w:t>ventura.filetypemaster</w:t>
+      </w:r>
+      <w:proofErr w:type="spellEnd"/>
+    </w:p>
+    <w:p>
+      <w:pPr>
+        <w:pStyle w:val="ListParagraph"/>
+        <w:ind w:left="1440"/>
+        <w:rPr>
+          <w:rFonts w:ascii="Courier New" w:hAnsi="Courier New" w:cs="Courier New"/>
+        </w:rPr>
+      </w:pPr>
+      <w:r>
+        <w:rPr>
+          <w:rFonts w:ascii="Courier New" w:hAnsi="Courier New" w:cs="Courier New"/>
+        </w:rPr>
+        <w:t xml:space="preserve">insert into </w:t>
+      </w:r>
+      <w:proofErr w:type="spellStart"/>
+      <w:r>
+        <w:rPr>
+          <w:rFonts w:ascii="Courier New" w:hAnsi="Courier New" w:cs="Courier New"/>
+        </w:rPr>
+        <w:t>ventura.filetypemaster</w:t>
+      </w:r>
+      <w:proofErr w:type="spellEnd"/>
+      <w:r>
+        <w:rPr>
+          <w:rFonts w:ascii="Courier New" w:hAnsi="Courier New" w:cs="Courier New"/>
+        </w:rPr>
+        <w:t xml:space="preserve"> </w:t>
+      </w:r>
+      <w:r>
+        <w:rPr>
+          <w:rFonts w:ascii="Courier New" w:hAnsi="Courier New" w:cs="Courier New"/>
+        </w:rPr>
+        <w:t>(</w:t>
+      </w:r>
+      <w:proofErr w:type="spellStart"/>
+      <w:r>
+        <w:rPr>
+          <w:rFonts w:ascii="Courier New" w:hAnsi="Courier New" w:cs="Courier New"/>
+        </w:rPr>
+        <w:t>isactive,biztype,module_name,file_def_json_fName</w:t>
+      </w:r>
+      <w:proofErr w:type="spellEnd"/>
+      <w:r>
+        <w:rPr>
+          <w:rFonts w:ascii="Courier New" w:hAnsi="Courier New" w:cs="Courier New"/>
+        </w:rPr>
+        <w:t>)</w:t>
+      </w:r>
+    </w:p>
+    <w:p>
+      <w:pPr>
+        <w:pStyle w:val="ListParagraph"/>
+        <w:ind w:left="1440"/>
+        <w:rPr>
+          <w:rFonts w:ascii="Courier New" w:hAnsi="Courier New" w:cs="Courier New"/>
+        </w:rPr>
+      </w:pPr>
+      <w:r>
+        <w:rPr>
+          <w:rFonts w:ascii="Courier New" w:hAnsi="Courier New" w:cs="Courier New"/>
+        </w:rPr>
+        <w:t>values('1','lite_inp','lite','lite_input.json');</w:t>
+      </w:r>
+    </w:p>
+    <w:p>
+      <w:pPr>
+        <w:pStyle w:val="ListParagraph"/>
+        <w:ind w:left="1440"/>
+        <w:rPr>
+          <w:rFonts w:ascii="Courier New" w:hAnsi="Courier New" w:cs="Courier New"/>
+        </w:rPr>
+      </w:pPr>
+    </w:p>
+    <w:p>
+      <w:pPr>
+        <w:pStyle w:val="ListParagraph"/>
+        <w:ind w:left="1440"/>
+        <w:rPr>
+          <w:rFonts w:ascii="Courier New" w:hAnsi="Courier New" w:cs="Courier New"/>
+        </w:rPr>
+      </w:pPr>
+      <w:r>
+        <w:rPr>
+          <w:rFonts w:ascii="Courier New" w:hAnsi="Courier New" w:cs="Courier New"/>
+        </w:rPr>
+        <w:t xml:space="preserve">insert into </w:t>
+      </w:r>
+      <w:proofErr w:type="spellStart"/>
+      <w:r>
+        <w:rPr>
+          <w:rFonts w:ascii="Courier New" w:hAnsi="Courier New" w:cs="Courier New"/>
+        </w:rPr>
+        <w:t>ventura.filetypemaster</w:t>
+      </w:r>
+      <w:proofErr w:type="spellEnd"/>
+      <w:r>
+        <w:rPr>
+          <w:rFonts w:ascii="Courier New" w:hAnsi="Courier New" w:cs="Courier New"/>
+        </w:rPr>
+        <w:t xml:space="preserve"> </w:t>
+      </w:r>
+      <w:r>
+        <w:rPr>
+          <w:rFonts w:ascii="Courier New" w:hAnsi="Courier New" w:cs="Courier New"/>
+        </w:rPr>
+        <w:t>(</w:t>
+      </w:r>
+      <w:proofErr w:type="spellStart"/>
+      <w:r>
+        <w:rPr>
+          <w:rFonts w:ascii="Courier New" w:hAnsi="Courier New" w:cs="Courier New"/>
+        </w:rPr>
+        <w:t>isactive,biztype,module_name,file_def_json_fName</w:t>
+      </w:r>
+      <w:proofErr w:type="spellEnd"/>
+      <w:r>
+        <w:rPr>
+          <w:rFonts w:ascii="Courier New" w:hAnsi="Courier New" w:cs="Courier New"/>
+        </w:rPr>
+        <w:t xml:space="preserve">, </w:t>
+      </w:r>
+      <w:proofErr w:type="spellStart"/>
+      <w:r>
+        <w:rPr>
+          <w:rFonts w:ascii="Courier New" w:hAnsi="Courier New" w:cs="Courier New"/>
+        </w:rPr>
+        <w:t>fname_pattern</w:t>
+      </w:r>
+      <w:proofErr w:type="spellEnd"/>
+      <w:r>
+        <w:rPr>
+          <w:rFonts w:ascii="Courier New" w:hAnsi="Courier New" w:cs="Courier New"/>
+        </w:rPr>
+        <w:t>)</w:t>
+      </w:r>
+    </w:p>
+    <w:p>
+      <w:pPr>
+        <w:pStyle w:val="ListParagraph"/>
+        <w:ind w:left="1440"/>
+        <w:rPr>
+          <w:rFonts w:ascii="Courier New" w:hAnsi="Courier New" w:cs="Courier New"/>
+        </w:rPr>
+      </w:pPr>
+      <w:r>
+        <w:rPr>
+          <w:rFonts w:ascii="Courier New" w:hAnsi="Courier New" w:cs="Courier New"/>
+        </w:rPr>
+        <w:t>values('1','lite_resp','lite','lite_imm_resp.json','PRN{{sys_param(printer_code)}}RES{{now_ddmmyy}}{{serial_no}}.txt');</w:t>
+      </w:r>
+    </w:p>
+    <w:p>
+      <w:pPr>
+        <w:pStyle w:val="ListParagraph"/>
+        <w:ind w:left="1440"/>
+        <w:rPr>
+          <w:rFonts w:ascii="Courier New" w:hAnsi="Courier New" w:cs="Courier New"/>
+        </w:rPr>
+      </w:pPr>
+    </w:p>
+    <w:p>
+      <w:pPr>
+        <w:pStyle w:val="ListParagraph"/>
+        <w:ind w:left="1440"/>
+        <w:rPr>
+          <w:rFonts w:ascii="Courier New" w:hAnsi="Courier New" w:cs="Courier New"/>
+        </w:rPr>
+      </w:pPr>
+      <w:r>
+        <w:rPr>
+          <w:rFonts w:ascii="Courier New" w:hAnsi="Courier New" w:cs="Courier New"/>
+        </w:rPr>
+        <w:t xml:space="preserve">insert into </w:t>
+      </w:r>
+      <w:proofErr w:type="spellStart"/>
+      <w:r>
+        <w:rPr>
+          <w:rFonts w:ascii="Courier New" w:hAnsi="Courier New" w:cs="Courier New"/>
+        </w:rPr>
+        <w:t>ventura.filetypemaster</w:t>
+      </w:r>
+      <w:proofErr w:type="spellEnd"/>
+      <w:r>
+        <w:rPr>
+          <w:rFonts w:ascii="Courier New" w:hAnsi="Courier New" w:cs="Courier New"/>
+        </w:rPr>
+        <w:t xml:space="preserve"> </w:t>
+      </w:r>
+      <w:r>
+        <w:rPr>
+          <w:rFonts w:ascii="Courier New" w:hAnsi="Courier New" w:cs="Courier New"/>
+        </w:rPr>
+        <w:t>(</w:t>
+      </w:r>
+      <w:proofErr w:type="spellStart"/>
+      <w:r>
+        <w:rPr>
+          <w:rFonts w:ascii="Courier New" w:hAnsi="Courier New" w:cs="Courier New"/>
+        </w:rPr>
+        <w:t>isactive,biztype,module_name,file_def_json_fName</w:t>
+      </w:r>
+      <w:proofErr w:type="spellEnd"/>
+      <w:r>
+        <w:rPr>
+          <w:rFonts w:ascii="Courier New" w:hAnsi="Courier New" w:cs="Courier New"/>
+        </w:rPr>
+        <w:t xml:space="preserve">, </w:t>
+      </w:r>
+      <w:proofErr w:type="spellStart"/>
+      <w:r>
+        <w:rPr>
+          <w:rFonts w:ascii="Courier New" w:hAnsi="Courier New" w:cs="Courier New"/>
+        </w:rPr>
+        <w:t>fname_pattern</w:t>
+      </w:r>
+      <w:proofErr w:type="spellEnd"/>
+      <w:r>
+        <w:rPr>
+          <w:rFonts w:ascii="Courier New" w:hAnsi="Courier New" w:cs="Courier New"/>
+        </w:rPr>
+        <w:t>)</w:t>
+      </w:r>
+    </w:p>
+    <w:p>
+      <w:pPr>
+        <w:pStyle w:val="ListParagraph"/>
+        <w:ind w:left="1440"/>
+        <w:rPr>
+          <w:rFonts w:ascii="Courier New" w:hAnsi="Courier New" w:cs="Courier New"/>
+        </w:rPr>
+      </w:pPr>
+      <w:r>
+        <w:rPr>
+          <w:rFonts w:ascii="Courier New" w:hAnsi="Courier New" w:cs="Courier New"/>
+        </w:rPr>
+        <w:t>values('1','lite_stat','lite','lite_status_rep.json','PRN{{sys_param(printer_code)}}STS{{now_ddmmyy}}{{serial_no}}.txt');</w:t>
+      </w:r>
+    </w:p>
+    <w:p>
+      <w:pPr>
+        <w:pStyle w:val="ListParagraph"/>
+        <w:ind w:left="1440"/>
+        <w:rPr>
+          <w:rFonts w:ascii="Courier New" w:hAnsi="Courier New" w:cs="Courier New"/>
+        </w:rPr>
+      </w:pPr>
+    </w:p>
+    <w:p>
+      <w:pPr>
+        <w:pStyle w:val="ListParagraph"/>
+        <w:ind w:left="1440"/>
+        <w:rPr>
+          <w:rFonts w:ascii="Courier New" w:hAnsi="Courier New" w:cs="Courier New"/>
+        </w:rPr>
+      </w:pPr>
+      <w:r>
+        <w:rPr>
+          <w:rFonts w:ascii="Courier New" w:hAnsi="Courier New" w:cs="Courier New"/>
+        </w:rPr>
+        <w:lastRenderedPageBreak/>
+        <w:t xml:space="preserve">insert into </w:t>
+      </w:r>
+      <w:proofErr w:type="spellStart"/>
+      <w:r>
+        <w:rPr>
+          <w:rFonts w:ascii="Courier New" w:hAnsi="Courier New" w:cs="Courier New"/>
+        </w:rPr>
+        <w:t>ventura.filetypemaster</w:t>
+      </w:r>
+      <w:proofErr w:type="spellEnd"/>
+      <w:r>
+        <w:rPr>
+          <w:rFonts w:ascii="Courier New" w:hAnsi="Courier New" w:cs="Courier New"/>
+        </w:rPr>
+        <w:t xml:space="preserve"> </w:t>
+      </w:r>
+      <w:r>
+        <w:rPr>
+          <w:rFonts w:ascii="Courier New" w:hAnsi="Courier New" w:cs="Courier New"/>
+        </w:rPr>
+        <w:t>(</w:t>
+      </w:r>
+      <w:proofErr w:type="spellStart"/>
+      <w:r>
+        <w:rPr>
+          <w:rFonts w:ascii="Courier New" w:hAnsi="Courier New" w:cs="Courier New"/>
+        </w:rPr>
+        <w:t>isactive,biztype,module_name,file_def_json_fName</w:t>
+      </w:r>
+      <w:proofErr w:type="spellEnd"/>
+      <w:r>
+        <w:rPr>
+          <w:rFonts w:ascii="Courier New" w:hAnsi="Courier New" w:cs="Courier New"/>
+        </w:rPr>
+        <w:t xml:space="preserve">, </w:t>
+      </w:r>
+      <w:proofErr w:type="spellStart"/>
+      <w:r>
+        <w:rPr>
+          <w:rFonts w:ascii="Courier New" w:hAnsi="Courier New" w:cs="Courier New"/>
+        </w:rPr>
+        <w:t>fname_pattern</w:t>
+      </w:r>
+      <w:proofErr w:type="spellEnd"/>
+      <w:r>
+        <w:rPr>
+          <w:rFonts w:ascii="Courier New" w:hAnsi="Courier New" w:cs="Courier New"/>
+        </w:rPr>
+        <w:t>)</w:t>
+      </w:r>
+    </w:p>
+    <w:p>
+      <w:pPr>
+        <w:pStyle w:val="ListParagraph"/>
+        <w:ind w:left="1440"/>
+        <w:rPr>
+          <w:rFonts w:ascii="Courier New" w:hAnsi="Courier New" w:cs="Courier New"/>
+        </w:rPr>
+      </w:pPr>
+      <w:r>
+        <w:rPr>
+          <w:rFonts w:ascii="Courier New" w:hAnsi="Courier New" w:cs="Courier New"/>
+        </w:rPr>
+        <w:t>values('1','lite_word_apy','lite','apy_letter.json','apyLetter{{courier_cd}}_{{serial_no}}.docx');</w:t>
+      </w:r>
+    </w:p>
+    <w:p>
+      <w:pPr>
+        <w:pStyle w:val="ListParagraph"/>
+        <w:ind w:left="1440"/>
+        <w:rPr>
+          <w:rFonts w:ascii="Courier New" w:hAnsi="Courier New" w:cs="Courier New"/>
+        </w:rPr>
+      </w:pPr>
+    </w:p>
+    <w:p>
+      <w:pPr>
+        <w:pStyle w:val="ListParagraph"/>
+        <w:ind w:left="1440"/>
+        <w:rPr>
+          <w:rFonts w:ascii="Courier New" w:hAnsi="Courier New" w:cs="Courier New"/>
+        </w:rPr>
+      </w:pPr>
+      <w:r>
+        <w:rPr>
+          <w:rFonts w:ascii="Courier New" w:hAnsi="Courier New" w:cs="Courier New"/>
+        </w:rPr>
+        <w:t xml:space="preserve">insert into </w:t>
+      </w:r>
+      <w:proofErr w:type="spellStart"/>
+      <w:r>
+        <w:rPr>
+          <w:rFonts w:ascii="Courier New" w:hAnsi="Courier New" w:cs="Courier New"/>
+        </w:rPr>
+        <w:t>ventura.filetypemaster</w:t>
+      </w:r>
+      <w:proofErr w:type="spellEnd"/>
+      <w:r>
+        <w:rPr>
+          <w:rFonts w:ascii="Courier New" w:hAnsi="Courier New" w:cs="Courier New"/>
+        </w:rPr>
+        <w:t xml:space="preserve"> </w:t>
+      </w:r>
+      <w:r>
+        <w:rPr>
+          <w:rFonts w:ascii="Courier New" w:hAnsi="Courier New" w:cs="Courier New"/>
+        </w:rPr>
+        <w:t>(</w:t>
+      </w:r>
+      <w:proofErr w:type="spellStart"/>
+      <w:r>
+        <w:rPr>
+          <w:rFonts w:ascii="Courier New" w:hAnsi="Courier New" w:cs="Courier New"/>
+        </w:rPr>
+        <w:t>isactive,biztype,module_name,file_def_json_fName</w:t>
+      </w:r>
+      <w:proofErr w:type="spellEnd"/>
+      <w:r>
+        <w:rPr>
+          <w:rFonts w:ascii="Courier New" w:hAnsi="Courier New" w:cs="Courier New"/>
+        </w:rPr>
+        <w:t xml:space="preserve">, </w:t>
+      </w:r>
+      <w:proofErr w:type="spellStart"/>
+      <w:r>
+        <w:rPr>
+          <w:rFonts w:ascii="Courier New" w:hAnsi="Courier New" w:cs="Courier New"/>
+        </w:rPr>
+        <w:t>fname_pattern</w:t>
+      </w:r>
+      <w:proofErr w:type="spellEnd"/>
+      <w:r>
+        <w:rPr>
+          <w:rFonts w:ascii="Courier New" w:hAnsi="Courier New" w:cs="Courier New"/>
+        </w:rPr>
+        <w:t>)</w:t>
+      </w:r>
+    </w:p>
+    <w:p>
+      <w:pPr>
+        <w:pStyle w:val="ListParagraph"/>
+        <w:ind w:left="1440"/>
+        <w:rPr>
+          <w:rFonts w:ascii="Courier New" w:hAnsi="Courier New" w:cs="Courier New"/>
+        </w:rPr>
+      </w:pPr>
+      <w:r>
+        <w:rPr>
+          <w:rFonts w:ascii="Courier New" w:hAnsi="Courier New" w:cs="Courier New"/>
+        </w:rPr>
+        <w:t>values('1','lite_word_nps','lite','NPS_Lite_letter.json','npsLiteLetter{{courier_cd}}_{{serial_no}}.docx');</w:t>
+      </w:r>
+    </w:p>
+    <w:p>
+      <w:pPr>
+        <w:pStyle w:val="ListParagraph"/>
+        <w:ind w:left="1440"/>
+        <w:rPr>
+          <w:rFonts w:ascii="Courier New" w:hAnsi="Courier New" w:cs="Courier New"/>
+        </w:rPr>
+      </w:pPr>
+    </w:p>
+    <w:p>
+      <w:pPr>
+        <w:pStyle w:val="ListParagraph"/>
+        <w:numPr>
+          <w:ilvl w:val="1"/>
+          <w:numId w:val="3"/>
+        </w:numPr>
+      </w:pPr>
+      <w:r>
+        <w:t xml:space="preserve">CREATE TABLE </w:t>
+      </w:r>
+      <w:proofErr w:type="spellStart"/>
+      <w:r>
+        <w:t>ventura.counters</w:t>
+      </w:r>
+      <w:proofErr w:type="spellEnd"/>
+    </w:p>
+    <w:p>
+      <w:pPr>
+        <w:pStyle w:val="ListParagraph"/>
+        <w:numPr>
+          <w:ilvl w:val="2"/>
+          <w:numId w:val="3"/>
+        </w:numPr>
+      </w:pPr>
+      <w:r>
+        <w:t xml:space="preserve">insert into </w:t>
+      </w:r>
+      <w:proofErr w:type="spellStart"/>
+      <w:r>
+        <w:t>ventura.counters</w:t>
+      </w:r>
+      <w:proofErr w:type="spellEnd"/>
+      <w:r>
+        <w:t>(</w:t>
+      </w:r>
+      <w:proofErr w:type="spellStart"/>
+      <w:r>
+        <w:t>isactive,counter_name,parent_id</w:t>
+      </w:r>
+      <w:r>
+        <w:t>,descript</w:t>
+      </w:r>
+      <w:proofErr w:type="spellEnd"/>
+      <w:r>
+        <w:t xml:space="preserve">) values </w:t>
+      </w:r>
+      <w:r>
+        <w:t xml:space="preserve">  </w:t>
+      </w:r>
+      <w:r>
+        <w:t>('1','couriers',0</w:t>
+      </w:r>
+      <w:r>
+        <w:t xml:space="preserve">, </w:t>
+      </w:r>
+      <w:r>
+        <w:t>'master rec for couriers')</w:t>
+      </w:r>
+    </w:p>
+    <w:p>
+      <w:pPr>
+        <w:pStyle w:val="ListParagraph"/>
+        <w:numPr>
+          <w:ilvl w:val="2"/>
+          <w:numId w:val="3"/>
+        </w:numPr>
+      </w:pPr>
+      <w:r>
+        <w:t xml:space="preserve">insert into </w:t>
+      </w:r>
+      <w:proofErr w:type="spellStart"/>
+      <w:r>
+        <w:t>ventura.counters</w:t>
+      </w:r>
+      <w:proofErr w:type="spellEnd"/>
+      <w:r>
+        <w:t>(</w:t>
+      </w:r>
+      <w:proofErr w:type="spellStart"/>
+      <w:r>
+        <w:t>isactive,counter_name,parent_id</w:t>
+      </w:r>
+      <w:proofErr w:type="spellEnd"/>
+      <w:r>
+        <w:t>) values ('1','generic',0)</w:t>
+      </w:r>
+    </w:p>
+    <w:p>
+      <w:pPr>
+        <w:pStyle w:val="ListParagraph"/>
+        <w:numPr>
+          <w:ilvl w:val="2"/>
+          <w:numId w:val="3"/>
+        </w:numPr>
+      </w:pPr>
       <w:r>
         <w:rPr>
           <w:b/>
           <w:bCs/>
         </w:rPr>
-        <w:t>_param</w:t>
-      </w:r>
-      <w:proofErr w:type="spellEnd"/>
-      <w:r>
-        <w:t xml:space="preserve"> after modifying the insert </w:t>
-      </w:r>
-      <w:proofErr w:type="spellStart"/>
-      <w:r>
-        <w:t>sql</w:t>
-      </w:r>
-      <w:proofErr w:type="spellEnd"/>
-      <w:r>
-        <w:t xml:space="preserve"> ALSO there is </w:t>
-      </w:r>
-      <w:r>
-        <w:t>printer_code3</w:t>
-      </w:r>
-      <w:r>
-        <w:t xml:space="preserve"> and </w:t>
-      </w:r>
-      <w:r>
-        <w:t>printer_code</w:t>
-      </w:r>
-      <w:r>
-        <w:t>2</w:t>
+        <w:t xml:space="preserve">NOTE </w:t>
+      </w:r>
+      <w:r>
+        <w:t xml:space="preserve">: from the </w:t>
+      </w:r>
+      <w:r>
+        <w:rPr>
+          <w:b/>
+          <w:bCs/>
+        </w:rPr>
+        <w:t>couriers record</w:t>
+      </w:r>
+      <w:r>
+        <w:t xml:space="preserve"> inserted above</w:t>
+      </w:r>
+      <w:r>
+        <w:t xml:space="preserve"> in </w:t>
+      </w:r>
+      <w:proofErr w:type="spellStart"/>
+      <w:r>
+        <w:t>couters</w:t>
+      </w:r>
+      <w:proofErr w:type="spellEnd"/>
+      <w:r>
+        <w:t xml:space="preserve">, you will need to add a “child” record per courier, with </w:t>
+      </w:r>
+      <w:proofErr w:type="spellStart"/>
+      <w:r>
+        <w:t>parent_id</w:t>
+      </w:r>
+      <w:proofErr w:type="spellEnd"/>
+      <w:r>
+        <w:t xml:space="preserve"> = 1 (assuming that record was inserted first and id is created as 1. </w:t>
       </w:r>
     </w:p>
     <w:p>
@@ -431,12 +1038,10 @@
         <w:t xml:space="preserve">CREATE TABLE </w:t>
       </w:r>
       <w:proofErr w:type="spellStart"/>
-      <w:proofErr w:type="gramStart"/>
-      <w:r>
-        <w:t>ventura.fileinfo</w:t>
-      </w:r>
-      <w:proofErr w:type="spellEnd"/>
-      <w:proofErr w:type="gramEnd"/>
+      <w:r>
+        <w:t>ventura.states</w:t>
+      </w:r>
+      <w:proofErr w:type="spellEnd"/>
     </w:p>
     <w:p>
       <w:pPr>
@@ -450,12 +1055,10 @@
         <w:t xml:space="preserve">CREATE TABLE </w:t>
       </w:r>
       <w:proofErr w:type="spellStart"/>
-      <w:proofErr w:type="gramStart"/>
-      <w:r>
-        <w:t>ventura.filedetails</w:t>
-      </w:r>
-      <w:proofErr w:type="spellEnd"/>
-      <w:proofErr w:type="gramEnd"/>
+      <w:r>
+        <w:t>ventura.countries</w:t>
+      </w:r>
+      <w:proofErr w:type="spellEnd"/>
     </w:p>
     <w:p>
       <w:pPr>
@@ -466,16 +1069,11 @@
         </w:numPr>
       </w:pPr>
       <w:r>
-        <w:t xml:space="preserve">CREATE TABLE </w:t>
-      </w:r>
-      <w:proofErr w:type="spellStart"/>
-      <w:proofErr w:type="gramStart"/>
-      <w:r>
-        <w:t>ventura.filedetail</w:t>
-      </w:r>
-      <w:proofErr w:type="gramEnd"/>
-      <w:r>
-        <w:t>_actions</w:t>
+        <w:t xml:space="preserve">create table </w:t>
+      </w:r>
+      <w:proofErr w:type="spellStart"/>
+      <w:r>
+        <w:t>ventura.reject_reasons</w:t>
       </w:r>
       <w:proofErr w:type="spellEnd"/>
     </w:p>
@@ -491,486 +1089,53 @@
         <w:t xml:space="preserve">CREATE TABLE </w:t>
       </w:r>
       <w:proofErr w:type="spellStart"/>
-      <w:proofErr w:type="gramStart"/>
-      <w:r>
-        <w:t>ventura.filetypemaster</w:t>
-      </w:r>
-      <w:proofErr w:type="spellEnd"/>
-      <w:proofErr w:type="gramEnd"/>
-    </w:p>
-    <w:p>
-      <w:pPr>
-        <w:pStyle w:val="ListParagraph"/>
-        <w:ind w:left="1440"/>
-        <w:rPr>
-          <w:rFonts w:ascii="Courier New" w:hAnsi="Courier New" w:cs="Courier New"/>
-        </w:rPr>
-      </w:pPr>
-      <w:r>
-        <w:rPr>
-          <w:rFonts w:ascii="Courier New" w:hAnsi="Courier New" w:cs="Courier New"/>
-        </w:rPr>
-        <w:t xml:space="preserve">insert into </w:t>
-      </w:r>
-      <w:proofErr w:type="spellStart"/>
-      <w:proofErr w:type="gramStart"/>
-      <w:r>
-        <w:rPr>
-          <w:rFonts w:ascii="Courier New" w:hAnsi="Courier New" w:cs="Courier New"/>
-        </w:rPr>
-        <w:t>ventura.filetypemaster</w:t>
-      </w:r>
-      <w:proofErr w:type="spellEnd"/>
-      <w:proofErr w:type="gramEnd"/>
-      <w:r>
-        <w:rPr>
-          <w:rFonts w:ascii="Courier New" w:hAnsi="Courier New" w:cs="Courier New"/>
-        </w:rPr>
-        <w:t xml:space="preserve"> </w:t>
-      </w:r>
-      <w:r>
-        <w:rPr>
-          <w:rFonts w:ascii="Courier New" w:hAnsi="Courier New" w:cs="Courier New"/>
-        </w:rPr>
+      <w:r>
+        <w:t>ventura.couriers</w:t>
+      </w:r>
+      <w:proofErr w:type="spellEnd"/>
+    </w:p>
+    <w:p>
+      <w:pPr>
+        <w:pStyle w:val="ListParagraph"/>
+        <w:numPr>
+          <w:ilvl w:val="2"/>
+          <w:numId w:val="3"/>
+        </w:numPr>
+      </w:pPr>
+      <w:r>
+        <w:t xml:space="preserve">Insert into </w:t>
+      </w:r>
+      <w:proofErr w:type="spellStart"/>
+      <w:r>
+        <w:t>ventura.</w:t>
+      </w:r>
+      <w:r>
+        <w:t>couriers</w:t>
+      </w:r>
+      <w:proofErr w:type="spellEnd"/>
+      <w:r>
         <w:t>(</w:t>
       </w:r>
       <w:proofErr w:type="spellStart"/>
       <w:r>
-        <w:rPr>
-          <w:rFonts w:ascii="Courier New" w:hAnsi="Courier New" w:cs="Courier New"/>
-        </w:rPr>
-        <w:t>isactive,biztype,module_name,file_def_json_fName</w:t>
-      </w:r>
-      <w:proofErr w:type="spellEnd"/>
-      <w:r>
-        <w:rPr>
-          <w:rFonts w:ascii="Courier New" w:hAnsi="Courier New" w:cs="Courier New"/>
-        </w:rPr>
-        <w:t>)</w:t>
-      </w:r>
-    </w:p>
-    <w:p>
-      <w:pPr>
-        <w:pStyle w:val="ListParagraph"/>
-        <w:ind w:left="1440"/>
-        <w:rPr>
-          <w:rFonts w:ascii="Courier New" w:hAnsi="Courier New" w:cs="Courier New"/>
-        </w:rPr>
-      </w:pPr>
-      <w:r>
-        <w:rPr>
-          <w:rFonts w:ascii="Courier New" w:hAnsi="Courier New" w:cs="Courier New"/>
-        </w:rPr>
-        <w:t>values('1','lite_inp','lite','lite_</w:t>
-      </w:r>
-      <w:proofErr w:type="gramStart"/>
-      <w:r>
-        <w:rPr>
-          <w:rFonts w:ascii="Courier New" w:hAnsi="Courier New" w:cs="Courier New"/>
-        </w:rPr>
-        <w:t>input.json</w:t>
-      </w:r>
-      <w:proofErr w:type="gramEnd"/>
-      <w:r>
-        <w:rPr>
-          <w:rFonts w:ascii="Courier New" w:hAnsi="Courier New" w:cs="Courier New"/>
-        </w:rPr>
-        <w:t>');</w:t>
-      </w:r>
-    </w:p>
-    <w:p>
-      <w:pPr>
-        <w:pStyle w:val="ListParagraph"/>
-        <w:ind w:left="1440"/>
-        <w:rPr>
-          <w:rFonts w:ascii="Courier New" w:hAnsi="Courier New" w:cs="Courier New"/>
-        </w:rPr>
-      </w:pPr>
-    </w:p>
-    <w:p>
-      <w:pPr>
-        <w:pStyle w:val="ListParagraph"/>
-        <w:ind w:left="1440"/>
-        <w:rPr>
-          <w:rFonts w:ascii="Courier New" w:hAnsi="Courier New" w:cs="Courier New"/>
-        </w:rPr>
-      </w:pPr>
-      <w:r>
-        <w:rPr>
-          <w:rFonts w:ascii="Courier New" w:hAnsi="Courier New" w:cs="Courier New"/>
-        </w:rPr>
-        <w:t xml:space="preserve">insert into </w:t>
-      </w:r>
-      <w:proofErr w:type="spellStart"/>
-      <w:proofErr w:type="gramStart"/>
-      <w:r>
-        <w:rPr>
-          <w:rFonts w:ascii="Courier New" w:hAnsi="Courier New" w:cs="Courier New"/>
-        </w:rPr>
-        <w:t>ventura.filetypemaster</w:t>
-      </w:r>
-      <w:proofErr w:type="spellEnd"/>
-      <w:proofErr w:type="gramEnd"/>
-      <w:r>
-        <w:rPr>
-          <w:rFonts w:ascii="Courier New" w:hAnsi="Courier New" w:cs="Courier New"/>
-        </w:rPr>
-        <w:t xml:space="preserve"> </w:t>
-      </w:r>
-      <w:r>
-        <w:rPr>
-          <w:rFonts w:ascii="Courier New" w:hAnsi="Courier New" w:cs="Courier New"/>
-        </w:rPr>
-        <w:t>(</w:t>
-      </w:r>
-      <w:proofErr w:type="spellStart"/>
-      <w:r>
-        <w:rPr>
-          <w:rFonts w:ascii="Courier New" w:hAnsi="Courier New" w:cs="Courier New"/>
-        </w:rPr>
-        <w:t>isactive,biztype,module_name,file_def_json_fName</w:t>
-      </w:r>
-      <w:proofErr w:type="spellEnd"/>
-      <w:r>
-        <w:rPr>
-          <w:rFonts w:ascii="Courier New" w:hAnsi="Courier New" w:cs="Courier New"/>
-        </w:rPr>
-        <w:t xml:space="preserve">, </w:t>
-      </w:r>
-      <w:proofErr w:type="spellStart"/>
-      <w:r>
-        <w:rPr>
-          <w:rFonts w:ascii="Courier New" w:hAnsi="Courier New" w:cs="Courier New"/>
-        </w:rPr>
-        <w:t>fname_pattern</w:t>
-      </w:r>
-      <w:proofErr w:type="spellEnd"/>
-      <w:r>
-        <w:rPr>
-          <w:rFonts w:ascii="Courier New" w:hAnsi="Courier New" w:cs="Courier New"/>
-        </w:rPr>
-        <w:t>)</w:t>
-      </w:r>
-    </w:p>
-    <w:p>
-      <w:pPr>
-        <w:pStyle w:val="ListParagraph"/>
-        <w:ind w:left="1440"/>
-        <w:rPr>
-          <w:rFonts w:ascii="Courier New" w:hAnsi="Courier New" w:cs="Courier New"/>
-        </w:rPr>
-      </w:pPr>
-      <w:r>
-        <w:rPr>
-          <w:rFonts w:ascii="Courier New" w:hAnsi="Courier New" w:cs="Courier New"/>
-        </w:rPr>
-        <w:t>values('1','lite_resp','lite','lite_imm_resp.json','PRN{{sys_param(printer_code)}}RES{{now_ddmmyy}}{{serial_no}}.txt');</w:t>
-      </w:r>
-    </w:p>
-    <w:p>
-      <w:pPr>
-        <w:pStyle w:val="ListParagraph"/>
-        <w:ind w:left="1440"/>
-        <w:rPr>
-          <w:rFonts w:ascii="Courier New" w:hAnsi="Courier New" w:cs="Courier New"/>
-        </w:rPr>
-      </w:pPr>
-    </w:p>
-    <w:p>
-      <w:pPr>
-        <w:pStyle w:val="ListParagraph"/>
-        <w:ind w:left="1440"/>
-        <w:rPr>
-          <w:rFonts w:ascii="Courier New" w:hAnsi="Courier New" w:cs="Courier New"/>
-        </w:rPr>
-      </w:pPr>
-      <w:r>
-        <w:rPr>
-          <w:rFonts w:ascii="Courier New" w:hAnsi="Courier New" w:cs="Courier New"/>
-        </w:rPr>
-        <w:t xml:space="preserve">insert into </w:t>
-      </w:r>
-      <w:proofErr w:type="spellStart"/>
-      <w:proofErr w:type="gramStart"/>
-      <w:r>
-        <w:rPr>
-          <w:rFonts w:ascii="Courier New" w:hAnsi="Courier New" w:cs="Courier New"/>
-        </w:rPr>
-        <w:t>ventura.filetypemaster</w:t>
-      </w:r>
-      <w:proofErr w:type="spellEnd"/>
-      <w:proofErr w:type="gramEnd"/>
-      <w:r>
-        <w:rPr>
-          <w:rFonts w:ascii="Courier New" w:hAnsi="Courier New" w:cs="Courier New"/>
-        </w:rPr>
-        <w:t xml:space="preserve"> </w:t>
-      </w:r>
-      <w:r>
-        <w:rPr>
-          <w:rFonts w:ascii="Courier New" w:hAnsi="Courier New" w:cs="Courier New"/>
-        </w:rPr>
-        <w:t>(</w:t>
-      </w:r>
-      <w:proofErr w:type="spellStart"/>
-      <w:r>
-        <w:rPr>
-          <w:rFonts w:ascii="Courier New" w:hAnsi="Courier New" w:cs="Courier New"/>
-        </w:rPr>
-        <w:t>isactive,biztype,module_name,file_def_json_fName</w:t>
-      </w:r>
-      <w:proofErr w:type="spellEnd"/>
-      <w:r>
-        <w:rPr>
-          <w:rFonts w:ascii="Courier New" w:hAnsi="Courier New" w:cs="Courier New"/>
-        </w:rPr>
-        <w:t xml:space="preserve">, </w:t>
-      </w:r>
-      <w:proofErr w:type="spellStart"/>
-      <w:r>
-        <w:rPr>
-          <w:rFonts w:ascii="Courier New" w:hAnsi="Courier New" w:cs="Courier New"/>
-        </w:rPr>
-        <w:t>fname_pattern</w:t>
-      </w:r>
-      <w:proofErr w:type="spellEnd"/>
-      <w:r>
-        <w:rPr>
-          <w:rFonts w:ascii="Courier New" w:hAnsi="Courier New" w:cs="Courier New"/>
-        </w:rPr>
-        <w:t>)</w:t>
-      </w:r>
-    </w:p>
-    <w:p>
-      <w:pPr>
-        <w:pStyle w:val="ListParagraph"/>
-        <w:ind w:left="1440"/>
-        <w:rPr>
-          <w:rFonts w:ascii="Courier New" w:hAnsi="Courier New" w:cs="Courier New"/>
-        </w:rPr>
-      </w:pPr>
-      <w:r>
-        <w:rPr>
-          <w:rFonts w:ascii="Courier New" w:hAnsi="Courier New" w:cs="Courier New"/>
-        </w:rPr>
-        <w:t>values('1','lite_stat','lite','lite_status_rep.json','PRN{{sys_param(printer_code)}}STS{{now_ddmmyy}}{{serial_no}}.txt');</w:t>
-      </w:r>
-    </w:p>
-    <w:p>
-      <w:pPr>
-        <w:pStyle w:val="ListParagraph"/>
-        <w:ind w:left="1440"/>
-        <w:rPr>
-          <w:rFonts w:ascii="Courier New" w:hAnsi="Courier New" w:cs="Courier New"/>
-        </w:rPr>
-      </w:pPr>
-    </w:p>
-    <w:p>
-      <w:pPr>
-        <w:pStyle w:val="ListParagraph"/>
-        <w:ind w:left="1440"/>
-        <w:rPr>
-          <w:rFonts w:ascii="Courier New" w:hAnsi="Courier New" w:cs="Courier New"/>
-        </w:rPr>
-      </w:pPr>
-      <w:r>
-        <w:rPr>
-          <w:rFonts w:ascii="Courier New" w:hAnsi="Courier New" w:cs="Courier New"/>
-        </w:rPr>
-        <w:lastRenderedPageBreak/>
-        <w:t xml:space="preserve">insert into </w:t>
-      </w:r>
-      <w:proofErr w:type="spellStart"/>
-      <w:proofErr w:type="gramStart"/>
-      <w:r>
-        <w:rPr>
-          <w:rFonts w:ascii="Courier New" w:hAnsi="Courier New" w:cs="Courier New"/>
-        </w:rPr>
-        <w:t>ventura.filetypemaster</w:t>
-      </w:r>
-      <w:proofErr w:type="spellEnd"/>
-      <w:proofErr w:type="gramEnd"/>
-      <w:r>
-        <w:rPr>
-          <w:rFonts w:ascii="Courier New" w:hAnsi="Courier New" w:cs="Courier New"/>
-        </w:rPr>
-        <w:t xml:space="preserve"> </w:t>
-      </w:r>
-      <w:r>
-        <w:rPr>
-          <w:rFonts w:ascii="Courier New" w:hAnsi="Courier New" w:cs="Courier New"/>
-        </w:rPr>
-        <w:t>(</w:t>
-      </w:r>
-      <w:proofErr w:type="spellStart"/>
-      <w:r>
-        <w:rPr>
-          <w:rFonts w:ascii="Courier New" w:hAnsi="Courier New" w:cs="Courier New"/>
-        </w:rPr>
-        <w:t>isactive,biztype,module_name,file_def_json_fName</w:t>
-      </w:r>
-      <w:proofErr w:type="spellEnd"/>
-      <w:r>
-        <w:rPr>
-          <w:rFonts w:ascii="Courier New" w:hAnsi="Courier New" w:cs="Courier New"/>
-        </w:rPr>
-        <w:t xml:space="preserve">, </w:t>
-      </w:r>
-      <w:proofErr w:type="spellStart"/>
-      <w:r>
-        <w:rPr>
-          <w:rFonts w:ascii="Courier New" w:hAnsi="Courier New" w:cs="Courier New"/>
-        </w:rPr>
-        <w:t>fname_pattern</w:t>
-      </w:r>
-      <w:proofErr w:type="spellEnd"/>
-      <w:r>
-        <w:rPr>
-          <w:rFonts w:ascii="Courier New" w:hAnsi="Courier New" w:cs="Courier New"/>
-        </w:rPr>
-        <w:t>)</w:t>
-      </w:r>
-    </w:p>
-    <w:p>
-      <w:pPr>
-        <w:pStyle w:val="ListParagraph"/>
-        <w:ind w:left="1440"/>
-        <w:rPr>
-          <w:rFonts w:ascii="Courier New" w:hAnsi="Courier New" w:cs="Courier New"/>
-        </w:rPr>
-      </w:pPr>
-      <w:r>
-        <w:rPr>
-          <w:rFonts w:ascii="Courier New" w:hAnsi="Courier New" w:cs="Courier New"/>
-        </w:rPr>
-        <w:t>values('1','lite_word_apy','lite','apy_</w:t>
-      </w:r>
-      <w:proofErr w:type="gramStart"/>
-      <w:r>
-        <w:rPr>
-          <w:rFonts w:ascii="Courier New" w:hAnsi="Courier New" w:cs="Courier New"/>
-        </w:rPr>
-        <w:t>letter.json</w:t>
-      </w:r>
-      <w:proofErr w:type="gramEnd"/>
-      <w:r>
-        <w:rPr>
-          <w:rFonts w:ascii="Courier New" w:hAnsi="Courier New" w:cs="Courier New"/>
-        </w:rPr>
-        <w:t>','apyLetter{{courier_cd}}_{{serial_no}}.docx');</w:t>
-      </w:r>
-    </w:p>
-    <w:p>
-      <w:pPr>
-        <w:pStyle w:val="ListParagraph"/>
-        <w:ind w:left="1440"/>
-        <w:rPr>
-          <w:rFonts w:ascii="Courier New" w:hAnsi="Courier New" w:cs="Courier New"/>
-        </w:rPr>
-      </w:pPr>
-    </w:p>
-    <w:p>
-      <w:pPr>
-        <w:pStyle w:val="ListParagraph"/>
-        <w:ind w:left="1440"/>
-        <w:rPr>
-          <w:rFonts w:ascii="Courier New" w:hAnsi="Courier New" w:cs="Courier New"/>
-        </w:rPr>
-      </w:pPr>
-      <w:r>
-        <w:rPr>
-          <w:rFonts w:ascii="Courier New" w:hAnsi="Courier New" w:cs="Courier New"/>
-        </w:rPr>
-        <w:t xml:space="preserve">insert into </w:t>
-      </w:r>
-      <w:proofErr w:type="spellStart"/>
-      <w:proofErr w:type="gramStart"/>
-      <w:r>
-        <w:rPr>
-          <w:rFonts w:ascii="Courier New" w:hAnsi="Courier New" w:cs="Courier New"/>
-        </w:rPr>
-        <w:t>ventura.filetypemaster</w:t>
-      </w:r>
-      <w:proofErr w:type="spellEnd"/>
-      <w:proofErr w:type="gramEnd"/>
-      <w:r>
-        <w:rPr>
-          <w:rFonts w:ascii="Courier New" w:hAnsi="Courier New" w:cs="Courier New"/>
-        </w:rPr>
-        <w:t xml:space="preserve"> </w:t>
-      </w:r>
-      <w:r>
-        <w:rPr>
-          <w:rFonts w:ascii="Courier New" w:hAnsi="Courier New" w:cs="Courier New"/>
-        </w:rPr>
-        <w:t>(</w:t>
-      </w:r>
-      <w:proofErr w:type="spellStart"/>
-      <w:r>
-        <w:rPr>
-          <w:rFonts w:ascii="Courier New" w:hAnsi="Courier New" w:cs="Courier New"/>
-        </w:rPr>
-        <w:t>isactive,biztype,module_name,file_def_json_fName</w:t>
-      </w:r>
-      <w:proofErr w:type="spellEnd"/>
-      <w:r>
-        <w:rPr>
-          <w:rFonts w:ascii="Courier New" w:hAnsi="Courier New" w:cs="Courier New"/>
-        </w:rPr>
-        <w:t xml:space="preserve">, </w:t>
-      </w:r>
-      <w:proofErr w:type="spellStart"/>
-      <w:r>
-        <w:rPr>
-          <w:rFonts w:ascii="Courier New" w:hAnsi="Courier New" w:cs="Courier New"/>
-        </w:rPr>
-        <w:t>fname_pattern</w:t>
-      </w:r>
-      <w:proofErr w:type="spellEnd"/>
-      <w:r>
-        <w:rPr>
-          <w:rFonts w:ascii="Courier New" w:hAnsi="Courier New" w:cs="Courier New"/>
-        </w:rPr>
-        <w:t>)</w:t>
-      </w:r>
-    </w:p>
-    <w:p>
-      <w:pPr>
-        <w:pStyle w:val="ListParagraph"/>
-        <w:ind w:left="1440"/>
-        <w:rPr>
-          <w:rFonts w:ascii="Courier New" w:hAnsi="Courier New" w:cs="Courier New"/>
-        </w:rPr>
-      </w:pPr>
-      <w:r>
-        <w:rPr>
-          <w:rFonts w:ascii="Courier New" w:hAnsi="Courier New" w:cs="Courier New"/>
-        </w:rPr>
-        <w:t>values('1','lite_word_nps','lite','NPS_Lite_</w:t>
-      </w:r>
-      <w:proofErr w:type="gramStart"/>
-      <w:r>
-        <w:rPr>
-          <w:rFonts w:ascii="Courier New" w:hAnsi="Courier New" w:cs="Courier New"/>
-        </w:rPr>
-        <w:t>letter.json</w:t>
-      </w:r>
-      <w:proofErr w:type="gramEnd"/>
-      <w:r>
-        <w:rPr>
-          <w:rFonts w:ascii="Courier New" w:hAnsi="Courier New" w:cs="Courier New"/>
-        </w:rPr>
-        <w:t>','npsLiteLetter{{courier_cd}}_{{serial_no}}.docx');</w:t>
-      </w:r>
-    </w:p>
-    <w:p>
-      <w:pPr>
-        <w:pStyle w:val="ListParagraph"/>
-        <w:ind w:left="1440"/>
-        <w:rPr>
-          <w:rFonts w:ascii="Courier New" w:hAnsi="Courier New" w:cs="Courier New"/>
-        </w:rPr>
-      </w:pPr>
+        <w:t>isactive</w:t>
+      </w:r>
+      <w:proofErr w:type="spellEnd"/>
+      <w:r>
+        <w:t>, code, code3, name) … make your entries here</w:t>
+      </w:r>
+    </w:p>
+    <w:p>
+      <w:pPr>
+        <w:pStyle w:val="ListParagraph"/>
+        <w:numPr>
+          <w:ilvl w:val="2"/>
+          <w:numId w:val="3"/>
+        </w:numPr>
+      </w:pPr>
+      <w:r>
+        <w:t xml:space="preserve">In the future as new couriers are added, this record is needed before processing input </w:t>
+      </w:r>
     </w:p>
     <w:p>
       <w:pPr>
@@ -981,66 +1146,65 @@
         </w:numPr>
       </w:pPr>
       <w:r>
-        <w:t xml:space="preserve">CREATE TABLE </w:t>
-      </w:r>
-      <w:proofErr w:type="spellStart"/>
-      <w:proofErr w:type="gramStart"/>
-      <w:r>
-        <w:t>ventura.counters</w:t>
-      </w:r>
-      <w:proofErr w:type="spellEnd"/>
-      <w:proofErr w:type="gramEnd"/>
-    </w:p>
-    <w:p>
-      <w:pPr>
-        <w:pStyle w:val="ListParagraph"/>
-        <w:numPr>
-          <w:ilvl w:val="2"/>
+        <w:t xml:space="preserve">CREATE OR REPLACE FUNCTION </w:t>
+      </w:r>
+      <w:proofErr w:type="spellStart"/>
+      <w:r>
+        <w:t>ventura.get_serial_number</w:t>
+      </w:r>
+      <w:proofErr w:type="spellEnd"/>
+    </w:p>
+    <w:p>
+      <w:pPr>
+        <w:pStyle w:val="ListParagraph"/>
+        <w:numPr>
+          <w:ilvl w:val="1"/>
           <w:numId w:val="3"/>
         </w:numPr>
       </w:pPr>
       <w:r>
+        <w:t xml:space="preserve">CREATE OR REPLACE FUNCTION </w:t>
+      </w:r>
+      <w:proofErr w:type="spellStart"/>
+      <w:r>
+        <w:t>ventura.lock_counter</w:t>
+      </w:r>
+      <w:proofErr w:type="spellEnd"/>
+    </w:p>
+    <w:p>
+      <w:pPr>
+        <w:pStyle w:val="ListParagraph"/>
+        <w:numPr>
+          <w:ilvl w:val="0"/>
+          <w:numId w:val="3"/>
+        </w:numPr>
+      </w:pPr>
+      <w:r>
+        <w:t xml:space="preserve">See script file for </w:t>
+      </w:r>
+    </w:p>
+    <w:p>
+      <w:pPr>
+        <w:pStyle w:val="ListParagraph"/>
+        <w:numPr>
+          <w:ilvl w:val="1"/>
+          <w:numId w:val="3"/>
+        </w:numPr>
+      </w:pPr>
+      <w:r>
         <w:t xml:space="preserve">insert into </w:t>
       </w:r>
       <w:proofErr w:type="spellStart"/>
-      <w:proofErr w:type="gramStart"/>
-      <w:r>
-        <w:t>ventura.counters</w:t>
-      </w:r>
-      <w:proofErr w:type="spellEnd"/>
-      <w:proofErr w:type="gramEnd"/>
-      <w:r>
-        <w:t>(</w:t>
-      </w:r>
-      <w:proofErr w:type="spellStart"/>
-      <w:r>
-        <w:t>isactive,counter_name,parent_id</w:t>
-      </w:r>
-      <w:r>
-        <w:t>,descript</w:t>
-      </w:r>
-      <w:proofErr w:type="spellEnd"/>
-      <w:r>
-        <w:t xml:space="preserve">) values </w:t>
-      </w:r>
-      <w:r>
-        <w:t xml:space="preserve">  </w:t>
-      </w:r>
-      <w:r>
-        <w:t>('1','couriers',0</w:t>
-      </w:r>
-      <w:r>
-        <w:t xml:space="preserve">, </w:t>
-      </w:r>
-      <w:r>
-        <w:t>'master rec for couriers')</w:t>
-      </w:r>
-    </w:p>
-    <w:p>
-      <w:pPr>
-        <w:pStyle w:val="ListParagraph"/>
-        <w:numPr>
-          <w:ilvl w:val="2"/>
+      <w:r>
+        <w:t>ventura.states</w:t>
+      </w:r>
+      <w:proofErr w:type="spellEnd"/>
+    </w:p>
+    <w:p>
+      <w:pPr>
+        <w:pStyle w:val="ListParagraph"/>
+        <w:numPr>
+          <w:ilvl w:val="1"/>
           <w:numId w:val="3"/>
         </w:numPr>
       </w:pPr>
@@ -1048,336 +1212,52 @@
         <w:t xml:space="preserve">insert into </w:t>
       </w:r>
       <w:proofErr w:type="spellStart"/>
-      <w:proofErr w:type="gramStart"/>
-      <w:r>
-        <w:t>ventura.counters</w:t>
-      </w:r>
-      <w:proofErr w:type="spellEnd"/>
-      <w:proofErr w:type="gramEnd"/>
-      <w:r>
-        <w:t>(</w:t>
-      </w:r>
-      <w:proofErr w:type="spellStart"/>
-      <w:r>
-        <w:t>isactive,counter_name,parent_id</w:t>
-      </w:r>
-      <w:proofErr w:type="spellEnd"/>
-      <w:r>
-        <w:t>) values ('1','generic',0)</w:t>
-      </w:r>
-    </w:p>
-    <w:p>
-      <w:pPr>
-        <w:pStyle w:val="ListParagraph"/>
-        <w:numPr>
-          <w:ilvl w:val="2"/>
+      <w:r>
+        <w:t>ventura.countries</w:t>
+      </w:r>
+      <w:proofErr w:type="spellEnd"/>
+    </w:p>
+    <w:p>
+      <w:pPr>
+        <w:pStyle w:val="ListParagraph"/>
+        <w:numPr>
+          <w:ilvl w:val="1"/>
           <w:numId w:val="3"/>
         </w:numPr>
       </w:pPr>
-      <w:proofErr w:type="gramStart"/>
-      <w:r>
+      <w:r>
+        <w:t xml:space="preserve">insert into </w:t>
+      </w:r>
+      <w:proofErr w:type="spellStart"/>
+      <w:r>
+        <w:t>ventura.reject_reasons</w:t>
+      </w:r>
+      <w:proofErr w:type="spellEnd"/>
+    </w:p>
+    <w:p>
+      <w:r>
+        <w:t xml:space="preserve">from git, get all the .json files and put in </w:t>
+      </w:r>
+    </w:p>
+    <w:p>
+      <w:pPr>
+        <w:ind w:left="360"/>
+      </w:pPr>
+    </w:p>
+    <w:p>
+      <w:pPr>
+        <w:pStyle w:val="Heading1"/>
+      </w:pPr>
+      <w:r>
+        <w:t>II – Executable</w:t>
+      </w:r>
+    </w:p>
+    <w:p>
+      <w:pPr>
         <w:rPr>
           <w:b/>
           <w:bCs/>
         </w:rPr>
-        <w:t xml:space="preserve">NOTE </w:t>
-      </w:r>
-      <w:r>
-        <w:t>:</w:t>
-      </w:r>
-      <w:proofErr w:type="gramEnd"/>
-      <w:r>
-        <w:t xml:space="preserve"> from the </w:t>
-      </w:r>
-      <w:r>
-        <w:rPr>
-          <w:b/>
-          <w:bCs/>
-        </w:rPr>
-        <w:t>couriers record</w:t>
-      </w:r>
-      <w:r>
-        <w:t xml:space="preserve"> inserted above</w:t>
-      </w:r>
-      <w:r>
-        <w:t xml:space="preserve"> in </w:t>
-      </w:r>
-      <w:proofErr w:type="spellStart"/>
-      <w:r>
-        <w:t>couters</w:t>
-      </w:r>
-      <w:proofErr w:type="spellEnd"/>
-      <w:r>
-        <w:t xml:space="preserve">, you will need to add a “child” record per courier, with </w:t>
-      </w:r>
-      <w:proofErr w:type="spellStart"/>
-      <w:r>
-        <w:t>parent_id</w:t>
-      </w:r>
-      <w:proofErr w:type="spellEnd"/>
-      <w:r>
-        <w:t xml:space="preserve"> = 1 (assuming that record was inserted first and id is created as 1. </w:t>
-      </w:r>
-    </w:p>
-    <w:p>
-      <w:pPr>
-        <w:pStyle w:val="ListParagraph"/>
-        <w:numPr>
-          <w:ilvl w:val="1"/>
-          <w:numId w:val="3"/>
-        </w:numPr>
-      </w:pPr>
-      <w:r>
-        <w:t xml:space="preserve">CREATE TABLE </w:t>
-      </w:r>
-      <w:proofErr w:type="spellStart"/>
-      <w:proofErr w:type="gramStart"/>
-      <w:r>
-        <w:t>ventura.states</w:t>
-      </w:r>
-      <w:proofErr w:type="spellEnd"/>
-      <w:proofErr w:type="gramEnd"/>
-    </w:p>
-    <w:p>
-      <w:pPr>
-        <w:pStyle w:val="ListParagraph"/>
-        <w:numPr>
-          <w:ilvl w:val="1"/>
-          <w:numId w:val="3"/>
-        </w:numPr>
-      </w:pPr>
-      <w:r>
-        <w:t xml:space="preserve">CREATE TABLE </w:t>
-      </w:r>
-      <w:proofErr w:type="spellStart"/>
-      <w:proofErr w:type="gramStart"/>
-      <w:r>
-        <w:t>ventura.countries</w:t>
-      </w:r>
-      <w:proofErr w:type="spellEnd"/>
-      <w:proofErr w:type="gramEnd"/>
-    </w:p>
-    <w:p>
-      <w:pPr>
-        <w:pStyle w:val="ListParagraph"/>
-        <w:numPr>
-          <w:ilvl w:val="1"/>
-          <w:numId w:val="3"/>
-        </w:numPr>
-      </w:pPr>
-      <w:r>
-        <w:t xml:space="preserve">create table </w:t>
-      </w:r>
-      <w:proofErr w:type="spellStart"/>
-      <w:proofErr w:type="gramStart"/>
-      <w:r>
-        <w:t>ventura.reject</w:t>
-      </w:r>
-      <w:proofErr w:type="gramEnd"/>
-      <w:r>
-        <w:t>_reasons</w:t>
-      </w:r>
-      <w:proofErr w:type="spellEnd"/>
-    </w:p>
-    <w:p>
-      <w:pPr>
-        <w:pStyle w:val="ListParagraph"/>
-        <w:numPr>
-          <w:ilvl w:val="1"/>
-          <w:numId w:val="3"/>
-        </w:numPr>
-      </w:pPr>
-      <w:r>
-        <w:t xml:space="preserve">CREATE TABLE </w:t>
-      </w:r>
-      <w:proofErr w:type="spellStart"/>
-      <w:proofErr w:type="gramStart"/>
-      <w:r>
-        <w:t>ventura.couriers</w:t>
-      </w:r>
-      <w:proofErr w:type="spellEnd"/>
-      <w:proofErr w:type="gramEnd"/>
-    </w:p>
-    <w:p>
-      <w:pPr>
-        <w:pStyle w:val="ListParagraph"/>
-        <w:numPr>
-          <w:ilvl w:val="2"/>
-          <w:numId w:val="3"/>
-        </w:numPr>
-      </w:pPr>
-      <w:r>
-        <w:t xml:space="preserve">Insert into </w:t>
-      </w:r>
-      <w:proofErr w:type="spellStart"/>
-      <w:proofErr w:type="gramStart"/>
-      <w:r>
-        <w:t>ventura.</w:t>
-      </w:r>
-      <w:r>
-        <w:t>couriers</w:t>
-      </w:r>
-      <w:proofErr w:type="spellEnd"/>
-      <w:proofErr w:type="gramEnd"/>
-      <w:r>
-        <w:t>(</w:t>
-      </w:r>
-      <w:proofErr w:type="spellStart"/>
-      <w:r>
-        <w:t>isactive</w:t>
-      </w:r>
-      <w:proofErr w:type="spellEnd"/>
-      <w:r>
-        <w:t>, code, code3, name) … make your entries here</w:t>
-      </w:r>
-    </w:p>
-    <w:p>
-      <w:pPr>
-        <w:pStyle w:val="ListParagraph"/>
-        <w:numPr>
-          <w:ilvl w:val="2"/>
-          <w:numId w:val="3"/>
-        </w:numPr>
-      </w:pPr>
-      <w:r>
-        <w:t xml:space="preserve">In the future as new couriers are added, this record is needed before processing input </w:t>
-      </w:r>
-    </w:p>
-    <w:p>
-      <w:pPr>
-        <w:pStyle w:val="ListParagraph"/>
-        <w:numPr>
-          <w:ilvl w:val="1"/>
-          <w:numId w:val="3"/>
-        </w:numPr>
-      </w:pPr>
-      <w:r>
-        <w:t xml:space="preserve">CREATE OR REPLACE FUNCTION </w:t>
-      </w:r>
-      <w:proofErr w:type="spellStart"/>
-      <w:r>
-        <w:t>ventura.get_serial_number</w:t>
-      </w:r>
-      <w:proofErr w:type="spellEnd"/>
-    </w:p>
-    <w:p>
-      <w:pPr>
-        <w:pStyle w:val="ListParagraph"/>
-        <w:numPr>
-          <w:ilvl w:val="1"/>
-          <w:numId w:val="3"/>
-        </w:numPr>
-      </w:pPr>
-      <w:r>
-        <w:t xml:space="preserve">CREATE OR REPLACE FUNCTION </w:t>
-      </w:r>
-      <w:proofErr w:type="spellStart"/>
-      <w:proofErr w:type="gramStart"/>
-      <w:r>
-        <w:t>ventura.lock</w:t>
-      </w:r>
-      <w:proofErr w:type="gramEnd"/>
-      <w:r>
-        <w:t>_counter</w:t>
-      </w:r>
-      <w:proofErr w:type="spellEnd"/>
-    </w:p>
-    <w:p>
-      <w:pPr>
-        <w:pStyle w:val="ListParagraph"/>
-        <w:numPr>
-          <w:ilvl w:val="0"/>
-          <w:numId w:val="3"/>
-        </w:numPr>
-      </w:pPr>
-      <w:r>
-        <w:t xml:space="preserve">See script file for </w:t>
-      </w:r>
-    </w:p>
-    <w:p>
-      <w:pPr>
-        <w:pStyle w:val="ListParagraph"/>
-        <w:numPr>
-          <w:ilvl w:val="1"/>
-          <w:numId w:val="3"/>
-        </w:numPr>
-      </w:pPr>
-      <w:r>
-        <w:t xml:space="preserve">insert into </w:t>
-      </w:r>
-      <w:proofErr w:type="spellStart"/>
-      <w:proofErr w:type="gramStart"/>
-      <w:r>
-        <w:t>ventura.states</w:t>
-      </w:r>
-      <w:proofErr w:type="spellEnd"/>
-      <w:proofErr w:type="gramEnd"/>
-    </w:p>
-    <w:p>
-      <w:pPr>
-        <w:pStyle w:val="ListParagraph"/>
-        <w:numPr>
-          <w:ilvl w:val="1"/>
-          <w:numId w:val="3"/>
-        </w:numPr>
-      </w:pPr>
-      <w:r>
-        <w:t xml:space="preserve">insert into </w:t>
-      </w:r>
-      <w:proofErr w:type="spellStart"/>
-      <w:proofErr w:type="gramStart"/>
-      <w:r>
-        <w:t>ventura.countries</w:t>
-      </w:r>
-      <w:proofErr w:type="spellEnd"/>
-      <w:proofErr w:type="gramEnd"/>
-    </w:p>
-    <w:p>
-      <w:pPr>
-        <w:pStyle w:val="ListParagraph"/>
-        <w:numPr>
-          <w:ilvl w:val="1"/>
-          <w:numId w:val="3"/>
-        </w:numPr>
-      </w:pPr>
-      <w:r>
-        <w:t xml:space="preserve">insert into </w:t>
-      </w:r>
-      <w:proofErr w:type="spellStart"/>
-      <w:proofErr w:type="gramStart"/>
-      <w:r>
-        <w:t>ventura.reject</w:t>
-      </w:r>
-      <w:proofErr w:type="gramEnd"/>
-      <w:r>
-        <w:t>_reasons</w:t>
-      </w:r>
-      <w:proofErr w:type="spellEnd"/>
-    </w:p>
-    <w:p>
-      <w:r>
-        <w:t xml:space="preserve">from git, get all the .json files and put in </w:t>
-      </w:r>
-    </w:p>
-    <w:p>
-      <w:pPr>
-        <w:ind w:left="360"/>
-      </w:pPr>
-    </w:p>
-    <w:p>
-      <w:pPr>
-        <w:pStyle w:val="Heading1"/>
-      </w:pPr>
-      <w:r>
-        <w:t>II – Executable</w:t>
-      </w:r>
-    </w:p>
-    <w:p>
-      <w:pPr>
-        <w:rPr>
-          <w:b/>
-          <w:bCs/>
-        </w:rPr>
       </w:pPr>
     </w:p>
     <w:p>
@@ -1495,15 +1375,7 @@
       </w:r>
       <w:proofErr w:type="spellEnd"/>
       <w:r>
-        <w:t xml:space="preserve"> script as .txt </w:t>
-      </w:r>
-      <w:proofErr w:type="gramStart"/>
-      <w:r>
-        <w:t>and .json</w:t>
-      </w:r>
-      <w:proofErr w:type="gramEnd"/>
-      <w:r>
-        <w:t xml:space="preserve"> are needed</w:t>
+        <w:t xml:space="preserve"> script as .txt and .json are needed</w:t>
       </w:r>
     </w:p>
     <w:p>
@@ -1527,7 +1399,13 @@
         </w:numPr>
       </w:pPr>
       <w:r>
-        <w:t xml:space="preserve">There are 3 parameters in </w:t>
+        <w:t xml:space="preserve">There are </w:t>
+      </w:r>
+      <w:r>
+        <w:t>following</w:t>
+      </w:r>
+      <w:r>
+        <w:t xml:space="preserve"> parameters in </w:t>
       </w:r>
       <w:proofErr w:type="spellStart"/>
       <w:r>
@@ -1558,6 +1436,18 @@
       <w:r>
         <w:lastRenderedPageBreak/>
         <w:t>Connection string</w:t>
+      </w:r>
+    </w:p>
+    <w:p>
+      <w:pPr>
+        <w:pStyle w:val="ListParagraph"/>
+        <w:numPr>
+          <w:ilvl w:val="1"/>
+          <w:numId w:val="4"/>
+        </w:numPr>
+      </w:pPr>
+      <w:r>
+        <w:t>Directory for processed files to be deleted</w:t>
       </w:r>
     </w:p>
     <w:p>
@@ -1825,7 +1715,7 @@
           <w:sz w:val="19"/>
           <w:szCs w:val="19"/>
         </w:rPr>
-        <w:t>; "</w:t>
+        <w:t>;"</w:t>
       </w:r>
       <w:r>
         <w:rPr>
@@ -1845,7 +1735,7 @@
         <w:spacing w:after="0" w:line="240" w:lineRule="auto"/>
         <w:rPr>
           <w:rFonts w:ascii="Consolas" w:hAnsi="Consolas" w:cs="Consolas"/>
-          <w:color w:val="000000"/>
+          <w:color w:val="A31515"/>
           <w:sz w:val="19"/>
           <w:szCs w:val="19"/>
         </w:rPr>
@@ -1926,15 +1816,94 @@
         </w:rPr>
         <w:t>"</w:t>
       </w:r>
-    </w:p>
-    <w:p>
-      <w:pPr>
+      <w:r>
+        <w:rPr>
+          <w:rFonts w:ascii="Consolas" w:hAnsi="Consolas" w:cs="Consolas"/>
+          <w:color w:val="A31515"/>
+          <w:sz w:val="19"/>
+          <w:szCs w:val="19"/>
+        </w:rPr>
+        <w:t>,</w:t>
+      </w:r>
+    </w:p>
+    <w:p>
+      <w:pPr>
+        <w:autoSpaceDE w:val="0"/>
+        <w:autoSpaceDN w:val="0"/>
+        <w:adjustRightInd w:val="0"/>
+        <w:spacing w:after="0" w:line="240" w:lineRule="auto"/>
+        <w:rPr>
+          <w:rFonts w:ascii="Consolas" w:hAnsi="Consolas" w:cs="Consolas"/>
+          <w:color w:val="000000"/>
+          <w:sz w:val="19"/>
+          <w:szCs w:val="19"/>
+        </w:rPr>
+      </w:pPr>
+      <w:r>
+        <w:rPr>
+          <w:rFonts w:ascii="Consolas" w:hAnsi="Consolas" w:cs="Consolas"/>
+          <w:color w:val="A31515"/>
+          <w:sz w:val="19"/>
+          <w:szCs w:val="19"/>
+        </w:rPr>
+        <w:t xml:space="preserve">  </w:t>
+      </w:r>
+      <w:r>
         <w:rPr>
           <w:rFonts w:ascii="Consolas" w:hAnsi="Consolas" w:cs="Consolas"/>
           <w:color w:val="2E75B6"/>
           <w:sz w:val="19"/>
           <w:szCs w:val="19"/>
         </w:rPr>
+        <w:t>"</w:t>
+      </w:r>
+      <w:proofErr w:type="spellStart"/>
+      <w:r>
+        <w:rPr>
+          <w:rFonts w:ascii="Consolas" w:hAnsi="Consolas" w:cs="Consolas"/>
+          <w:color w:val="2E75B6"/>
+          <w:sz w:val="19"/>
+          <w:szCs w:val="19"/>
+        </w:rPr>
+        <w:t>dirForTrash</w:t>
+      </w:r>
+      <w:proofErr w:type="spellEnd"/>
+      <w:r>
+        <w:rPr>
+          <w:rFonts w:ascii="Consolas" w:hAnsi="Consolas" w:cs="Consolas"/>
+          <w:color w:val="2E75B6"/>
+          <w:sz w:val="19"/>
+          <w:szCs w:val="19"/>
+        </w:rPr>
+        <w:t>"</w:t>
+      </w:r>
+      <w:r>
+        <w:rPr>
+          <w:rFonts w:ascii="Consolas" w:hAnsi="Consolas" w:cs="Consolas"/>
+          <w:color w:val="000000"/>
+          <w:sz w:val="19"/>
+          <w:szCs w:val="19"/>
+        </w:rPr>
+        <w:t xml:space="preserve">: </w:t>
+      </w:r>
+      <w:r>
+        <w:rPr>
+          <w:rFonts w:ascii="Consolas" w:hAnsi="Consolas" w:cs="Consolas"/>
+          <w:color w:val="A31515"/>
+          <w:sz w:val="19"/>
+          <w:szCs w:val="19"/>
+        </w:rPr>
+        <w:t>"C:\\Zunk\\deleted_files"</w:t>
+      </w:r>
+    </w:p>
+    <w:p>
+      <w:pPr>
+        <w:rPr>
+          <w:rFonts w:ascii="Consolas" w:hAnsi="Consolas" w:cs="Consolas"/>
+          <w:color w:val="2E75B6"/>
+          <w:sz w:val="19"/>
+          <w:szCs w:val="19"/>
+        </w:rPr>
       </w:pPr>
     </w:p>
     <w:p>
@@ -2022,7 +1991,13 @@
       </w:r>
       <w:proofErr w:type="spellEnd"/>
       <w:r>
-        <w:t xml:space="preserve"> – REVIEW and UPDATE 3 parameters</w:t>
+        <w:t xml:space="preserve"> – REVIEW and UPDATE </w:t>
+      </w:r>
+      <w:r>
+        <w:t>4</w:t>
+      </w:r>
+      <w:r>
+        <w:t xml:space="preserve"> parameters</w:t>
       </w:r>
     </w:p>
     <w:p>
@@ -2449,6 +2424,7 @@
         </w:numPr>
       </w:pPr>
       <w:r>
+        <w:lastRenderedPageBreak/>
         <w:t>Check logs for error</w:t>
       </w:r>
       <w:r>
@@ -2470,7 +2446,6 @@
         </w:numPr>
       </w:pPr>
       <w:r>
-        <w:lastRenderedPageBreak/>
         <w:t>See database</w:t>
       </w:r>
     </w:p>
@@ -2495,7 +2470,6 @@
         <w:t xml:space="preserve">Select * from </w:t>
       </w:r>
       <w:proofErr w:type="spellStart"/>
-      <w:proofErr w:type="gramStart"/>
       <w:r>
         <w:rPr>
           <w:rFonts w:ascii="Courier New" w:hAnsi="Courier New"/>
@@ -2504,7 +2478,6 @@
         <w:t>ventura.filedetails</w:t>
       </w:r>
       <w:proofErr w:type="spellEnd"/>
-      <w:proofErr w:type="gramEnd"/>
     </w:p>
     <w:p>
       <w:pPr>
@@ -2524,23 +2497,7 @@
           <w:rFonts w:ascii="Courier New" w:hAnsi="Courier New"/>
           <w:sz w:val="20"/>
         </w:rPr>
-        <w:t xml:space="preserve">select </w:t>
-      </w:r>
-      <w:proofErr w:type="gramStart"/>
-      <w:r>
-        <w:rPr>
-          <w:rFonts w:ascii="Courier New" w:hAnsi="Courier New"/>
-          <w:sz w:val="20"/>
-        </w:rPr>
-        <w:t>filedetails.*</w:t>
-      </w:r>
-      <w:proofErr w:type="gramEnd"/>
-      <w:r>
-        <w:rPr>
-          <w:rFonts w:ascii="Courier New" w:hAnsi="Courier New"/>
-          <w:sz w:val="20"/>
-        </w:rPr>
-        <w:t xml:space="preserve"> from </w:t>
+        <w:t xml:space="preserve">select filedetails.* from </w:t>
       </w:r>
       <w:proofErr w:type="spellStart"/>
       <w:r>
@@ -2576,7 +2533,6 @@
         <w:t xml:space="preserve">join </w:t>
       </w:r>
       <w:proofErr w:type="spellStart"/>
-      <w:proofErr w:type="gramStart"/>
       <w:r>
         <w:rPr>
           <w:rFonts w:ascii="Courier New" w:hAnsi="Courier New"/>
@@ -2585,7 +2541,6 @@
         <w:t>ventura.fileinfo</w:t>
       </w:r>
       <w:proofErr w:type="spellEnd"/>
-      <w:proofErr w:type="gramEnd"/>
       <w:r>
         <w:rPr>
           <w:rFonts w:ascii="Courier New" w:hAnsi="Courier New"/>
@@ -2620,7 +2575,6 @@
         <w:t xml:space="preserve">where </w:t>
       </w:r>
       <w:proofErr w:type="spellStart"/>
-      <w:proofErr w:type="gramStart"/>
       <w:r>
         <w:rPr>
           <w:rFonts w:ascii="Courier New" w:hAnsi="Courier New"/>
@@ -2629,7 +2583,6 @@
         <w:t>fileinfo.isdeleted</w:t>
       </w:r>
       <w:proofErr w:type="spellEnd"/>
-      <w:proofErr w:type="gramEnd"/>
       <w:r>
         <w:rPr>
           <w:rFonts w:ascii="Courier New" w:hAnsi="Courier New"/>
@@ -2655,21 +2608,12 @@
         <w:t xml:space="preserve">and </w:t>
       </w:r>
       <w:proofErr w:type="spellStart"/>
-      <w:proofErr w:type="gramStart"/>
-      <w:r>
-        <w:rPr>
-          <w:rFonts w:ascii="Courier New" w:hAnsi="Courier New"/>
-          <w:sz w:val="20"/>
-        </w:rPr>
-        <w:t>fileinfo.module</w:t>
-      </w:r>
-      <w:proofErr w:type="gramEnd"/>
-      <w:r>
-        <w:rPr>
-          <w:rFonts w:ascii="Courier New" w:hAnsi="Courier New"/>
-          <w:sz w:val="20"/>
-        </w:rPr>
-        <w:t>_name</w:t>
+      <w:r>
+        <w:rPr>
+          <w:rFonts w:ascii="Courier New" w:hAnsi="Courier New"/>
+          <w:sz w:val="20"/>
+        </w:rPr>
+        <w:t>fileinfo.module_name</w:t>
       </w:r>
       <w:proofErr w:type="spellEnd"/>
       <w:r>
@@ -2697,7 +2641,6 @@
         <w:t xml:space="preserve">and </w:t>
       </w:r>
       <w:proofErr w:type="spellStart"/>
-      <w:proofErr w:type="gramStart"/>
       <w:r>
         <w:rPr>
           <w:rFonts w:ascii="Courier New" w:hAnsi="Courier New"/>
@@ -2706,7 +2649,6 @@
         <w:t>fileinfo.biztype</w:t>
       </w:r>
       <w:proofErr w:type="spellEnd"/>
-      <w:proofErr w:type="gramEnd"/>
       <w:r>
         <w:rPr>
           <w:rFonts w:ascii="Courier New" w:hAnsi="Courier New"/>
@@ -2740,26 +2682,14 @@
         </w:numPr>
       </w:pPr>
       <w:r>
-        <w:t xml:space="preserve">same as above: </w:t>
-      </w:r>
-      <w:proofErr w:type="gramStart"/>
-      <w:r>
-        <w:t xml:space="preserve">+  </w:t>
-      </w:r>
-      <w:r>
-        <w:rPr>
-          <w:rFonts w:ascii="Courier New" w:hAnsi="Courier New"/>
-          <w:sz w:val="20"/>
-        </w:rPr>
-        <w:t>and</w:t>
-      </w:r>
-      <w:proofErr w:type="gramEnd"/>
-      <w:r>
-        <w:rPr>
-          <w:rFonts w:ascii="Courier New" w:hAnsi="Courier New"/>
-          <w:sz w:val="20"/>
-        </w:rPr>
-        <w:t xml:space="preserve"> </w:t>
+        <w:t xml:space="preserve">same as above: +  </w:t>
+      </w:r>
+      <w:r>
+        <w:rPr>
+          <w:rFonts w:ascii="Courier New" w:hAnsi="Courier New"/>
+          <w:sz w:val="20"/>
+        </w:rPr>
+        <w:t xml:space="preserve">and </w:t>
       </w:r>
       <w:proofErr w:type="spellStart"/>
       <w:r>
@@ -3022,21 +2952,12 @@
         <w:t xml:space="preserve">delete from </w:t>
       </w:r>
       <w:proofErr w:type="spellStart"/>
-      <w:proofErr w:type="gramStart"/>
-      <w:r>
-        <w:rPr>
-          <w:rFonts w:ascii="Courier New" w:hAnsi="Courier New"/>
-          <w:sz w:val="20"/>
-        </w:rPr>
-        <w:t>ventura.filedetail</w:t>
-      </w:r>
-      <w:proofErr w:type="gramEnd"/>
-      <w:r>
-        <w:rPr>
-          <w:rFonts w:ascii="Courier New" w:hAnsi="Courier New"/>
-          <w:sz w:val="20"/>
-        </w:rPr>
-        <w:t>_actions</w:t>
+      <w:r>
+        <w:rPr>
+          <w:rFonts w:ascii="Courier New" w:hAnsi="Courier New"/>
+          <w:sz w:val="20"/>
+        </w:rPr>
+        <w:t>ventura.filedetail_actions</w:t>
       </w:r>
       <w:proofErr w:type="spellEnd"/>
       <w:r>
@@ -3167,7 +3088,6 @@
         <w:t xml:space="preserve"> </w:t>
       </w:r>
       <w:proofErr w:type="spellStart"/>
-      <w:proofErr w:type="gramStart"/>
       <w:r>
         <w:rPr>
           <w:rFonts w:ascii="Courier New" w:hAnsi="Courier New"/>
@@ -3176,7 +3096,6 @@
         <w:t>fileinfo.fpath</w:t>
       </w:r>
       <w:proofErr w:type="spellEnd"/>
-      <w:proofErr w:type="gramEnd"/>
       <w:r>
         <w:rPr>
           <w:rFonts w:ascii="Courier New" w:hAnsi="Courier New"/>
@@ -3243,21 +3162,12 @@
       </w:r>
       <w:bookmarkEnd w:id="0"/>
       <w:proofErr w:type="spellStart"/>
-      <w:proofErr w:type="gramStart"/>
-      <w:r>
-        <w:rPr>
-          <w:rFonts w:ascii="Courier New" w:hAnsi="Courier New"/>
-          <w:sz w:val="20"/>
-        </w:rPr>
-        <w:t>ventura.filedetail</w:t>
-      </w:r>
-      <w:proofErr w:type="gramEnd"/>
-      <w:r>
-        <w:rPr>
-          <w:rFonts w:ascii="Courier New" w:hAnsi="Courier New"/>
-          <w:sz w:val="20"/>
-        </w:rPr>
-        <w:t>_actions</w:t>
+      <w:r>
+        <w:rPr>
+          <w:rFonts w:ascii="Courier New" w:hAnsi="Courier New"/>
+          <w:sz w:val="20"/>
+        </w:rPr>
+        <w:t>ventura.filedetail_actions</w:t>
       </w:r>
       <w:proofErr w:type="spellEnd"/>
       <w:r>
@@ -3765,6 +3675,7 @@
         </w:numPr>
       </w:pPr>
       <w:r>
+        <w:lastRenderedPageBreak/>
         <w:t>Compare with the input.</w:t>
       </w:r>
     </w:p>
@@ -3777,7 +3688,6 @@
         </w:numPr>
       </w:pPr>
       <w:r>
-        <w:lastRenderedPageBreak/>
         <w:t xml:space="preserve">Reports can be run as many times as needed. </w:t>
       </w:r>
     </w:p>
@@ -3798,15 +3708,7 @@
       </w:r>
       <w:proofErr w:type="spellEnd"/>
       <w:r>
-        <w:t xml:space="preserve"> to update status, open in </w:t>
-      </w:r>
-      <w:proofErr w:type="gramStart"/>
-      <w:r>
-        <w:t>Excel</w:t>
-      </w:r>
-      <w:proofErr w:type="gramEnd"/>
-      <w:r>
-        <w:t xml:space="preserve"> and save with proper status</w:t>
+        <w:t xml:space="preserve"> to update status, open in Excel and save with proper status</w:t>
       </w:r>
     </w:p>
     <w:p>
@@ -3896,18 +3798,13 @@
           </w:p>
           <w:p>
             <w:r>
-              <w:t xml:space="preserve">Take output of </w:t>
-            </w:r>
-            <w:proofErr w:type="gramStart"/>
-            <w:r>
-              <w:t>– in particular – update-</w:t>
+              <w:t>Take output of – in particular – update-</w:t>
             </w:r>
             <w:proofErr w:type="spellStart"/>
             <w:r>
               <w:t>todo</w:t>
             </w:r>
             <w:proofErr w:type="spellEnd"/>
-            <w:proofErr w:type="gramEnd"/>
             <w:r>
               <w:t xml:space="preserve"> (Refer simple reports)</w:t>
             </w:r>
@@ -3929,15 +3826,7 @@
           </w:p>
           <w:p>
             <w:r>
-              <w:t xml:space="preserve">Error codes are saved and printed as </w:t>
-            </w:r>
-            <w:proofErr w:type="gramStart"/>
-            <w:r>
-              <w:t>comma(</w:t>
-            </w:r>
-            <w:proofErr w:type="gramEnd"/>
-            <w:r>
-              <w:t>,) separated BUT IN THIS FILE USE + (plus) if there are multiple codes</w:t>
+              <w:t>Error codes are saved and printed as comma(,) separated BUT IN THIS FILE USE + (plus) if there are multiple codes</w:t>
             </w:r>
           </w:p>
           <w:p>
@@ -4255,15 +4144,7 @@
         </w:numPr>
       </w:pPr>
       <w:r>
-        <w:t xml:space="preserve">See data, </w:t>
-      </w:r>
-      <w:proofErr w:type="gramStart"/>
-      <w:r>
-        <w:t>formatting</w:t>
-      </w:r>
-      <w:proofErr w:type="gramEnd"/>
-      <w:r>
-        <w:t xml:space="preserve"> and tags </w:t>
+        <w:t xml:space="preserve">See data, formatting and tags </w:t>
       </w:r>
       <w:r>
         <w:rPr>
@@ -4483,10 +4364,7 @@
         </w:numPr>
       </w:pPr>
       <w:r>
-        <w:t>Compare with the input</w:t>
-      </w:r>
-      <w:r>
-        <w:t xml:space="preserve"> and letters</w:t>
+        <w:t>Compare with the input and letters</w:t>
       </w:r>
     </w:p>
     <w:p>
@@ -4541,21 +4419,12 @@
         <w:t xml:space="preserve">delete from </w:t>
       </w:r>
       <w:proofErr w:type="spellStart"/>
-      <w:proofErr w:type="gramStart"/>
-      <w:r>
-        <w:rPr>
-          <w:rFonts w:ascii="Courier New" w:hAnsi="Courier New"/>
-          <w:sz w:val="20"/>
-        </w:rPr>
-        <w:t>ventura.filedetail</w:t>
-      </w:r>
-      <w:proofErr w:type="gramEnd"/>
-      <w:r>
-        <w:rPr>
-          <w:rFonts w:ascii="Courier New" w:hAnsi="Courier New"/>
-          <w:sz w:val="20"/>
-        </w:rPr>
-        <w:t>_actions</w:t>
+      <w:r>
+        <w:rPr>
+          <w:rFonts w:ascii="Courier New" w:hAnsi="Courier New"/>
+          <w:sz w:val="20"/>
+        </w:rPr>
+        <w:t>ventura.filedetail_actions</w:t>
       </w:r>
       <w:proofErr w:type="spellEnd"/>
       <w:r>
@@ -4905,21 +4774,12 @@
         <w:t xml:space="preserve">delete from </w:t>
       </w:r>
       <w:proofErr w:type="spellStart"/>
-      <w:proofErr w:type="gramStart"/>
-      <w:r>
-        <w:rPr>
-          <w:rFonts w:ascii="Courier New" w:hAnsi="Courier New"/>
-          <w:sz w:val="20"/>
-        </w:rPr>
-        <w:t>ventura.filedetail</w:t>
-      </w:r>
-      <w:proofErr w:type="gramEnd"/>
-      <w:r>
-        <w:rPr>
-          <w:rFonts w:ascii="Courier New" w:hAnsi="Courier New"/>
-          <w:sz w:val="20"/>
-        </w:rPr>
-        <w:t>_actions</w:t>
+      <w:r>
+        <w:rPr>
+          <w:rFonts w:ascii="Courier New" w:hAnsi="Courier New"/>
+          <w:sz w:val="20"/>
+        </w:rPr>
+        <w:t>ventura.filedetail_actions</w:t>
       </w:r>
       <w:proofErr w:type="spellEnd"/>
       <w:r>
@@ -5117,15 +4977,7 @@
       </w:r>
       <w:proofErr w:type="spellEnd"/>
       <w:r>
-        <w:t xml:space="preserve"> for zipping – </w:t>
-      </w:r>
-      <w:proofErr w:type="gramStart"/>
-      <w:r>
-        <w:t>end result</w:t>
-      </w:r>
-      <w:proofErr w:type="gramEnd"/>
-      <w:r>
-        <w:t xml:space="preserve"> word docx</w:t>
+        <w:t xml:space="preserve"> for zipping – end result word docx</w:t>
       </w:r>
     </w:p>
     <w:p>

</xml_diff>